<commit_message>
Enables generating green certificate along with the blue one by reusing the same template.
</commit_message>
<xml_diff>
--- a/templates/certificate_tractor.docx
+++ b/templates/certificate_tractor.docx
@@ -927,8 +927,6 @@
           <w:p/>
           <w:p/>
           <w:p/>
-          <w:p/>
-          <w:p/>
           <w:p>
             <w:r>
               <w:t>Выдано удостоверение тракториста-машиниста (тракториста) код __________ серия ____________</w:t>
@@ -1273,77 +1271,7 @@
           <w:tcPr>
             <w:tcW w:w="5783" w:type="dxa"/>
           </w:tcPr>
-          <w:p>
-            <w:r>
-              <w:rPr>
-                <w:noProof/>
-                <w:lang w:eastAsia="ru-RU"/>
-              </w:rPr>
-              <w:lastRenderedPageBreak/>
-              <w:drawing>
-                <wp:anchor distT="0" distB="0" distL="114300" distR="114300" simplePos="0" relativeHeight="251659264" behindDoc="1" locked="0" layoutInCell="1" allowOverlap="1" wp14:anchorId="607B8834" wp14:editId="7E2514D2">
-                  <wp:simplePos x="0" y="0"/>
-                  <wp:positionH relativeFrom="column">
-                    <wp:posOffset>-58698</wp:posOffset>
-                  </wp:positionH>
-                  <wp:positionV relativeFrom="paragraph">
-                    <wp:posOffset>18199</wp:posOffset>
-                  </wp:positionV>
-                  <wp:extent cx="7351715" cy="5125594"/>
-                  <wp:effectExtent l="0" t="0" r="1905" b="5715"/>
-                  <wp:wrapNone/>
-                  <wp:docPr id="7" name="Рисунок 7" descr="C:\Users\OLDI\Desktop\МОИ ДОКИ\ФОН для удостоверений\фон права1.jpg"/>
-                  <wp:cNvGraphicFramePr>
-                    <a:graphicFrameLocks xmlns:a="http://schemas.openxmlformats.org/drawingml/2006/main" noChangeAspect="1"/>
-                  </wp:cNvGraphicFramePr>
-                  <a:graphic xmlns:a="http://schemas.openxmlformats.org/drawingml/2006/main">
-                    <a:graphicData uri="http://schemas.openxmlformats.org/drawingml/2006/picture">
-                      <pic:pic xmlns:pic="http://schemas.openxmlformats.org/drawingml/2006/picture">
-                        <pic:nvPicPr>
-                          <pic:cNvPr id="0" name="Picture 5" descr="C:\Users\OLDI\Desktop\МОИ ДОКИ\ФОН для удостоверений\фон права1.jpg"/>
-                          <pic:cNvPicPr>
-                            <a:picLocks noChangeAspect="1" noChangeArrowheads="1"/>
-                          </pic:cNvPicPr>
-                        </pic:nvPicPr>
-                        <pic:blipFill>
-                          <a:blip r:embed="rId4">
-                            <a:extLst>
-                              <a:ext uri="{28A0092B-C50C-407E-A947-70E740481C1C}">
-                                <a14:useLocalDpi xmlns:a14="http://schemas.microsoft.com/office/drawing/2010/main" val="0"/>
-                              </a:ext>
-                            </a:extLst>
-                          </a:blip>
-                          <a:srcRect/>
-                          <a:stretch>
-                            <a:fillRect/>
-                          </a:stretch>
-                        </pic:blipFill>
-                        <pic:spPr bwMode="auto">
-                          <a:xfrm>
-                            <a:off x="0" y="0"/>
-                            <a:ext cx="7506301" cy="5233371"/>
-                          </a:xfrm>
-                          <a:prstGeom prst="rect">
-                            <a:avLst/>
-                          </a:prstGeom>
-                          <a:noFill/>
-                          <a:ln>
-                            <a:noFill/>
-                          </a:ln>
-                        </pic:spPr>
-                      </pic:pic>
-                    </a:graphicData>
-                  </a:graphic>
-                  <wp14:sizeRelH relativeFrom="page">
-                    <wp14:pctWidth>0</wp14:pctWidth>
-                  </wp14:sizeRelH>
-                  <wp14:sizeRelV relativeFrom="page">
-                    <wp14:pctHeight>0</wp14:pctHeight>
-                  </wp14:sizeRelV>
-                </wp:anchor>
-              </w:drawing>
-            </w:r>
-          </w:p>
+          <w:p/>
         </w:tc>
         <w:tc>
           <w:tcPr>
@@ -1513,30 +1441,11 @@
               </w:rPr>
             </w:pPr>
           </w:p>
-          <w:p>
-            <w:pPr>
-              <w:jc w:val="center"/>
-              <w:rPr>
-                <w:b/>
-                <w:sz w:val="17"/>
-                <w:szCs w:val="17"/>
-              </w:rPr>
-            </w:pPr>
-          </w:p>
-          <w:p>
-            <w:pPr>
-              <w:jc w:val="center"/>
-              <w:rPr>
-                <w:b/>
-                <w:sz w:val="17"/>
-                <w:szCs w:val="17"/>
-              </w:rPr>
-            </w:pPr>
-          </w:p>
           <w:tbl>
             <w:tblPr>
+              <w:tblpPr w:leftFromText="180" w:rightFromText="180" w:vertAnchor="text" w:horzAnchor="margin" w:tblpXSpec="center" w:tblpY="11"/>
+              <w:tblOverlap w:val="never"/>
               <w:tblW w:w="0" w:type="auto"/>
-              <w:jc w:val="center"/>
               <w:tblBorders>
                 <w:top w:val="single" w:sz="12" w:space="0" w:color="4F81BD"/>
                 <w:left w:val="single" w:sz="12" w:space="0" w:color="4F81BD"/>
@@ -1554,7 +1463,6 @@
             <w:tr>
               <w:trPr>
                 <w:trHeight w:hRule="exact" w:val="1134"/>
-                <w:jc w:val="center"/>
               </w:trPr>
               <w:tc>
                 <w:tcPr>
@@ -1708,6 +1616,26 @@
               </w:tc>
             </w:tr>
           </w:tbl>
+          <w:p>
+            <w:pPr>
+              <w:jc w:val="center"/>
+              <w:rPr>
+                <w:b/>
+                <w:sz w:val="17"/>
+                <w:szCs w:val="17"/>
+              </w:rPr>
+            </w:pPr>
+          </w:p>
+          <w:p>
+            <w:pPr>
+              <w:jc w:val="center"/>
+              <w:rPr>
+                <w:b/>
+                <w:sz w:val="17"/>
+                <w:szCs w:val="17"/>
+              </w:rPr>
+            </w:pPr>
+          </w:p>
           <w:p>
             <w:pPr>
               <w:jc w:val="center"/>
@@ -2389,10 +2317,14 @@
   </w:compat>
   <w:rsids>
     <w:rsidRoot w:val="00910287"/>
+    <w:rsid w:val="0000320B"/>
+    <w:rsid w:val="004C6B04"/>
     <w:rsid w:val="005240E5"/>
+    <w:rsid w:val="00545FE9"/>
     <w:rsid w:val="005E209B"/>
     <w:rsid w:val="006B4334"/>
     <w:rsid w:val="00707685"/>
+    <w:rsid w:val="007A0706"/>
     <w:rsid w:val="00872A8D"/>
     <w:rsid w:val="00910287"/>
     <w:rsid w:val="00B25F60"/>

</xml_diff>